<commit_message>
Added real time changing of parameters
</commit_message>
<xml_diff>
--- a/Documentation.docx
+++ b/Documentation.docx
@@ -422,7 +422,21 @@
           <w:sz w:val="24"/>
           <w:szCs w:val="24"/>
         </w:rPr>
-        <w:t>The library, trajectory.py contains 4 functions as described below:</w:t>
+        <w:t xml:space="preserve">The library, trajectory.py contains </w:t>
+      </w:r>
+      <w:r>
+        <w:rPr>
+          <w:sz w:val="24"/>
+          <w:szCs w:val="24"/>
+        </w:rPr>
+        <w:t>the</w:t>
+      </w:r>
+      <w:r>
+        <w:rPr>
+          <w:sz w:val="24"/>
+          <w:szCs w:val="24"/>
+        </w:rPr>
+        <w:t xml:space="preserve"> functions as described below:</w:t>
       </w:r>
     </w:p>
     <w:p>
@@ -508,42 +522,7 @@
           <w:sz w:val="24"/>
           <w:szCs w:val="24"/>
         </w:rPr>
-        <w:t xml:space="preserve">This function is used to convert a .csv with the needed information to a .tra file that can be passed to trajectory_plot. </w:t>
-      </w:r>
-      <w:r>
-        <w:rPr>
-          <w:sz w:val="24"/>
-          <w:szCs w:val="24"/>
-        </w:rPr>
-        <w:t>The parameters infile and outfile are strings with specific file types, the extension for infile must be a string ending in .</w:t>
-      </w:r>
-      <w:r>
-        <w:rPr>
-          <w:sz w:val="24"/>
-          <w:szCs w:val="24"/>
-        </w:rPr>
-        <w:t>csv</w:t>
-      </w:r>
-      <w:r>
-        <w:rPr>
-          <w:sz w:val="24"/>
-          <w:szCs w:val="24"/>
-        </w:rPr>
-        <w:t xml:space="preserve"> and that for outfile must be a string ending with .</w:t>
-      </w:r>
-      <w:r>
-        <w:rPr>
-          <w:sz w:val="24"/>
-          <w:szCs w:val="24"/>
-        </w:rPr>
-        <w:t>tra</w:t>
-      </w:r>
-      <w:r>
-        <w:rPr>
-          <w:sz w:val="24"/>
-          <w:szCs w:val="24"/>
-        </w:rPr>
-        <w:t>, failure to follow this procedure would result in a runtime-error or wrong output.</w:t>
+        <w:t>This function is used to convert a .csv with the needed information to a .tra file that can be passed to trajectory_plot. The parameters infile and outfile are strings with specific file types, the extension for infile must be a string ending in .csv and that for outfile must be a string ending with .tra, failure to follow this procedure would result in a runtime-error or wrong output.</w:t>
       </w:r>
     </w:p>
     <w:p>
@@ -593,28 +572,7 @@
           <w:sz w:val="24"/>
           <w:szCs w:val="24"/>
         </w:rPr>
-        <w:t xml:space="preserve">This function takes the raw data from a .csv file and converts it to a .eps with the trajectory plotted. </w:t>
-      </w:r>
-      <w:r>
-        <w:rPr>
-          <w:sz w:val="24"/>
-          <w:szCs w:val="24"/>
-        </w:rPr>
-        <w:t>The parameters infile and outfile are strings with specific file types, the extension for infile must be a string ending in .</w:t>
-      </w:r>
-      <w:r>
-        <w:rPr>
-          <w:sz w:val="24"/>
-          <w:szCs w:val="24"/>
-        </w:rPr>
-        <w:t>csv</w:t>
-      </w:r>
-      <w:r>
-        <w:rPr>
-          <w:sz w:val="24"/>
-          <w:szCs w:val="24"/>
-        </w:rPr>
-        <w:t xml:space="preserve"> and that for outfile must be a string ending with .eps, failure to follow this procedure would result in a runtime-error or wrong output.</w:t>
+        <w:t>This function takes the raw data from a .csv file and converts it to a .eps with the trajectory plotted. The parameters infile and outfile are strings with specific file types, the extension for infile must be a string ending in .csv and that for outfile must be a string ending with .eps, failure to follow this procedure would result in a runtime-error or wrong output.</w:t>
       </w:r>
     </w:p>
     <w:p>
@@ -669,6 +627,448 @@
     </w:p>
     <w:p>
       <w:pPr>
+        <w:pStyle w:val="ListParagraph"/>
+        <w:numPr>
+          <w:ilvl w:val="0"/>
+          <w:numId w:val="3"/>
+        </w:numPr>
+        <w:rPr>
+          <w:sz w:val="24"/>
+          <w:szCs w:val="24"/>
+        </w:rPr>
+      </w:pPr>
+      <w:r>
+        <w:rPr>
+          <w:sz w:val="24"/>
+          <w:szCs w:val="24"/>
+        </w:rPr>
+        <w:t>Parameter functions-</w:t>
+      </w:r>
+    </w:p>
+    <w:p>
+      <w:pPr>
+        <w:pStyle w:val="ListParagraph"/>
+        <w:rPr>
+          <w:sz w:val="24"/>
+          <w:szCs w:val="24"/>
+        </w:rPr>
+      </w:pPr>
+      <w:r>
+        <w:rPr>
+          <w:sz w:val="24"/>
+          <w:szCs w:val="24"/>
+        </w:rPr>
+        <w:t>These include:</w:t>
+      </w:r>
+    </w:p>
+    <w:p>
+      <w:pPr>
+        <w:pStyle w:val="ListParagraph"/>
+        <w:numPr>
+          <w:ilvl w:val="0"/>
+          <w:numId w:val="2"/>
+        </w:numPr>
+        <w:rPr>
+          <w:sz w:val="24"/>
+          <w:szCs w:val="24"/>
+        </w:rPr>
+      </w:pPr>
+      <w:r>
+        <w:rPr>
+          <w:sz w:val="24"/>
+          <w:szCs w:val="24"/>
+        </w:rPr>
+        <w:t>set_g_fraction(param_value)</w:t>
+      </w:r>
+    </w:p>
+    <w:p>
+      <w:pPr>
+        <w:pStyle w:val="ListParagraph"/>
+        <w:numPr>
+          <w:ilvl w:val="0"/>
+          <w:numId w:val="2"/>
+        </w:numPr>
+        <w:rPr>
+          <w:sz w:val="24"/>
+          <w:szCs w:val="24"/>
+        </w:rPr>
+      </w:pPr>
+      <w:r>
+        <w:rPr>
+          <w:sz w:val="24"/>
+          <w:szCs w:val="24"/>
+        </w:rPr>
+        <w:t>set_g_</w:t>
+      </w:r>
+      <w:r>
+        <w:rPr>
+          <w:sz w:val="24"/>
+          <w:szCs w:val="24"/>
+        </w:rPr>
+        <w:t>distance</w:t>
+      </w:r>
+      <w:r>
+        <w:rPr>
+          <w:sz w:val="24"/>
+          <w:szCs w:val="24"/>
+        </w:rPr>
+        <w:t>(param_value)</w:t>
+      </w:r>
+    </w:p>
+    <w:p>
+      <w:pPr>
+        <w:pStyle w:val="ListParagraph"/>
+        <w:numPr>
+          <w:ilvl w:val="0"/>
+          <w:numId w:val="2"/>
+        </w:numPr>
+        <w:rPr>
+          <w:sz w:val="24"/>
+          <w:szCs w:val="24"/>
+        </w:rPr>
+      </w:pPr>
+      <w:r>
+        <w:rPr>
+          <w:sz w:val="24"/>
+          <w:szCs w:val="24"/>
+        </w:rPr>
+        <w:t>set_g_</w:t>
+      </w:r>
+      <w:r>
+        <w:rPr>
+          <w:sz w:val="24"/>
+          <w:szCs w:val="24"/>
+        </w:rPr>
+        <w:t>min_outlier</w:t>
+      </w:r>
+      <w:r>
+        <w:rPr>
+          <w:sz w:val="24"/>
+          <w:szCs w:val="24"/>
+        </w:rPr>
+        <w:t>(param_value)</w:t>
+      </w:r>
+    </w:p>
+    <w:p>
+      <w:pPr>
+        <w:pStyle w:val="ListParagraph"/>
+        <w:numPr>
+          <w:ilvl w:val="0"/>
+          <w:numId w:val="2"/>
+        </w:numPr>
+        <w:rPr>
+          <w:sz w:val="24"/>
+          <w:szCs w:val="24"/>
+        </w:rPr>
+      </w:pPr>
+      <w:r>
+        <w:rPr>
+          <w:sz w:val="24"/>
+          <w:szCs w:val="24"/>
+        </w:rPr>
+        <w:t>set_</w:t>
+      </w:r>
+      <w:r>
+        <w:rPr>
+          <w:sz w:val="24"/>
+          <w:szCs w:val="24"/>
+        </w:rPr>
+        <w:t>mdl_cost</w:t>
+      </w:r>
+      <w:r>
+        <w:rPr>
+          <w:sz w:val="24"/>
+          <w:szCs w:val="24"/>
+        </w:rPr>
+        <w:t>(param_value)</w:t>
+      </w:r>
+    </w:p>
+    <w:p>
+      <w:pPr>
+        <w:pStyle w:val="ListParagraph"/>
+        <w:numPr>
+          <w:ilvl w:val="0"/>
+          <w:numId w:val="2"/>
+        </w:numPr>
+        <w:rPr>
+          <w:sz w:val="24"/>
+          <w:szCs w:val="24"/>
+        </w:rPr>
+      </w:pPr>
+      <w:r>
+        <w:rPr>
+          <w:sz w:val="24"/>
+          <w:szCs w:val="24"/>
+        </w:rPr>
+        <w:t>set_</w:t>
+      </w:r>
+      <w:r>
+        <w:rPr>
+          <w:sz w:val="24"/>
+          <w:szCs w:val="24"/>
+        </w:rPr>
+        <w:t>min_lineseg</w:t>
+      </w:r>
+      <w:r>
+        <w:rPr>
+          <w:sz w:val="24"/>
+          <w:szCs w:val="24"/>
+        </w:rPr>
+        <w:t>(param_value)</w:t>
+      </w:r>
+    </w:p>
+    <w:p>
+      <w:pPr>
+        <w:pStyle w:val="ListParagraph"/>
+        <w:numPr>
+          <w:ilvl w:val="0"/>
+          <w:numId w:val="2"/>
+        </w:numPr>
+        <w:rPr>
+          <w:sz w:val="24"/>
+          <w:szCs w:val="24"/>
+        </w:rPr>
+      </w:pPr>
+      <w:r>
+        <w:rPr>
+          <w:sz w:val="24"/>
+          <w:szCs w:val="24"/>
+        </w:rPr>
+        <w:t>set_</w:t>
+      </w:r>
+      <w:r>
+        <w:rPr>
+          <w:sz w:val="24"/>
+          <w:szCs w:val="24"/>
+        </w:rPr>
+        <w:t>max_lineseg</w:t>
+      </w:r>
+      <w:r>
+        <w:rPr>
+          <w:sz w:val="24"/>
+          <w:szCs w:val="24"/>
+        </w:rPr>
+        <w:t>(param_value)</w:t>
+      </w:r>
+    </w:p>
+    <w:p>
+      <w:pPr>
+        <w:pStyle w:val="ListParagraph"/>
+        <w:numPr>
+          <w:ilvl w:val="0"/>
+          <w:numId w:val="2"/>
+        </w:numPr>
+        <w:rPr>
+          <w:sz w:val="24"/>
+          <w:szCs w:val="24"/>
+        </w:rPr>
+      </w:pPr>
+      <w:r>
+        <w:rPr>
+          <w:sz w:val="24"/>
+          <w:szCs w:val="24"/>
+        </w:rPr>
+        <w:lastRenderedPageBreak/>
+        <w:t>set_default_parameters()</w:t>
+      </w:r>
+    </w:p>
+    <w:p>
+      <w:pPr>
+        <w:ind w:left="720"/>
+        <w:rPr>
+          <w:sz w:val="24"/>
+          <w:szCs w:val="24"/>
+        </w:rPr>
+      </w:pPr>
+      <w:r>
+        <w:rPr>
+          <w:sz w:val="24"/>
+          <w:szCs w:val="24"/>
+        </w:rPr>
+        <w:t>The first 6 functions are used to modify the parameters for trajectory detection by changing the values in Param.h</w:t>
+      </w:r>
+    </w:p>
+    <w:p>
+      <w:pPr>
+        <w:ind w:left="720"/>
+        <w:rPr>
+          <w:sz w:val="24"/>
+          <w:szCs w:val="24"/>
+        </w:rPr>
+      </w:pPr>
+      <w:r>
+        <w:rPr>
+          <w:sz w:val="24"/>
+          <w:szCs w:val="24"/>
+        </w:rPr>
+        <w:t>The last function, set_default_parameters(), is used to revert the parameters to their default values which are:</w:t>
+      </w:r>
+    </w:p>
+    <w:p>
+      <w:pPr>
+        <w:shd w:val="clear" w:color="auto" w:fill="1E1E1E"/>
+        <w:spacing w:after="0" w:line="240" w:lineRule="atLeast"/>
+        <w:rPr>
+          <w:rFonts w:ascii="Courier New" w:eastAsia="Times New Roman" w:hAnsi="Courier New" w:cs="Courier New"/>
+          <w:color w:val="D4D4D4"/>
+          <w:sz w:val="18"/>
+          <w:szCs w:val="18"/>
+        </w:rPr>
+      </w:pPr>
+      <w:r>
+        <w:rPr>
+          <w:rFonts w:ascii="Courier New" w:eastAsia="Times New Roman" w:hAnsi="Courier New" w:cs="Courier New"/>
+          <w:color w:val="CE9178"/>
+          <w:sz w:val="18"/>
+          <w:szCs w:val="18"/>
+        </w:rPr>
+        <w:t>const float g_FRACTION_PARAMETER = (float)0.95;</w:t>
+      </w:r>
+    </w:p>
+    <w:p>
+      <w:pPr>
+        <w:shd w:val="clear" w:color="auto" w:fill="1E1E1E"/>
+        <w:spacing w:after="0" w:line="240" w:lineRule="atLeast"/>
+        <w:rPr>
+          <w:rFonts w:ascii="Courier New" w:eastAsia="Times New Roman" w:hAnsi="Courier New" w:cs="Courier New"/>
+          <w:color w:val="D4D4D4"/>
+          <w:sz w:val="18"/>
+          <w:szCs w:val="18"/>
+        </w:rPr>
+      </w:pPr>
+      <w:r>
+        <w:rPr>
+          <w:rFonts w:ascii="Courier New" w:eastAsia="Times New Roman" w:hAnsi="Courier New" w:cs="Courier New"/>
+          <w:color w:val="CE9178"/>
+          <w:sz w:val="18"/>
+          <w:szCs w:val="18"/>
+        </w:rPr>
+        <w:t>const float g_DISTANCE_PARAMETER = (float)82.0;</w:t>
+      </w:r>
+    </w:p>
+    <w:p>
+      <w:pPr>
+        <w:shd w:val="clear" w:color="auto" w:fill="1E1E1E"/>
+        <w:spacing w:after="0" w:line="240" w:lineRule="atLeast"/>
+        <w:rPr>
+          <w:rFonts w:ascii="Courier New" w:eastAsia="Times New Roman" w:hAnsi="Courier New" w:cs="Courier New"/>
+          <w:color w:val="D4D4D4"/>
+          <w:sz w:val="18"/>
+          <w:szCs w:val="18"/>
+        </w:rPr>
+      </w:pPr>
+      <w:r>
+        <w:rPr>
+          <w:rFonts w:ascii="Courier New" w:eastAsia="Times New Roman" w:hAnsi="Courier New" w:cs="Courier New"/>
+          <w:color w:val="CE9178"/>
+          <w:sz w:val="18"/>
+          <w:szCs w:val="18"/>
+        </w:rPr>
+        <w:t>const float g_MINIMUM_OUTLYING_PROPORTION = (float)0.50;</w:t>
+      </w:r>
+    </w:p>
+    <w:p>
+      <w:pPr>
+        <w:shd w:val="clear" w:color="auto" w:fill="1E1E1E"/>
+        <w:spacing w:after="0" w:line="240" w:lineRule="atLeast"/>
+        <w:rPr>
+          <w:rFonts w:ascii="Courier New" w:eastAsia="Times New Roman" w:hAnsi="Courier New" w:cs="Courier New"/>
+          <w:color w:val="D4D4D4"/>
+          <w:sz w:val="18"/>
+          <w:szCs w:val="18"/>
+        </w:rPr>
+      </w:pPr>
+      <w:r>
+        <w:rPr>
+          <w:rFonts w:ascii="Courier New" w:eastAsia="Times New Roman" w:hAnsi="Courier New" w:cs="Courier New"/>
+          <w:color w:val="CE9178"/>
+          <w:sz w:val="18"/>
+          <w:szCs w:val="18"/>
+        </w:rPr>
+        <w:t>const int MDL_COST_ADVANTAGE = 20;</w:t>
+      </w:r>
+    </w:p>
+    <w:p>
+      <w:pPr>
+        <w:shd w:val="clear" w:color="auto" w:fill="1E1E1E"/>
+        <w:spacing w:after="0" w:line="240" w:lineRule="atLeast"/>
+        <w:rPr>
+          <w:rFonts w:ascii="Courier New" w:eastAsia="Times New Roman" w:hAnsi="Courier New" w:cs="Courier New"/>
+          <w:color w:val="D4D4D4"/>
+          <w:sz w:val="18"/>
+          <w:szCs w:val="18"/>
+        </w:rPr>
+      </w:pPr>
+      <w:r>
+        <w:rPr>
+          <w:rFonts w:ascii="Courier New" w:eastAsia="Times New Roman" w:hAnsi="Courier New" w:cs="Courier New"/>
+          <w:color w:val="CE9178"/>
+          <w:sz w:val="18"/>
+          <w:szCs w:val="18"/>
+        </w:rPr>
+        <w:t>const float MIN_LINESEGMENT_LENGTH = 1.0;</w:t>
+      </w:r>
+    </w:p>
+    <w:p>
+      <w:pPr>
+        <w:shd w:val="clear" w:color="auto" w:fill="1E1E1E"/>
+        <w:spacing w:after="0" w:line="240" w:lineRule="atLeast"/>
+        <w:rPr>
+          <w:rFonts w:ascii="Courier New" w:eastAsia="Times New Roman" w:hAnsi="Courier New" w:cs="Courier New"/>
+          <w:color w:val="D4D4D4"/>
+          <w:sz w:val="18"/>
+          <w:szCs w:val="18"/>
+        </w:rPr>
+      </w:pPr>
+      <w:r>
+        <w:rPr>
+          <w:rFonts w:ascii="Courier New" w:eastAsia="Times New Roman" w:hAnsi="Courier New" w:cs="Courier New"/>
+          <w:color w:val="CE9178"/>
+          <w:sz w:val="18"/>
+          <w:szCs w:val="18"/>
+        </w:rPr>
+        <w:t>const float MAX_LINESEGMENT_LENGTH = 10000.0;</w:t>
+      </w:r>
+    </w:p>
+    <w:p>
+      <w:pPr>
+        <w:rPr>
+          <w:sz w:val="24"/>
+          <w:szCs w:val="24"/>
+        </w:rPr>
+      </w:pPr>
+      <w:r>
+        <w:rPr>
+          <w:sz w:val="24"/>
+          <w:szCs w:val="24"/>
+        </w:rPr>
+        <w:tab/>
+      </w:r>
+    </w:p>
+    <w:p>
+      <w:pPr>
+        <w:rPr>
+          <w:sz w:val="24"/>
+          <w:szCs w:val="24"/>
+        </w:rPr>
+      </w:pPr>
+      <w:r>
+        <w:rPr>
+          <w:sz w:val="24"/>
+          <w:szCs w:val="24"/>
+        </w:rPr>
+        <w:t>Due to the need to modify constant parameters of the Param.h file</w:t>
+      </w:r>
+      <w:r>
+        <w:rPr>
+          <w:sz w:val="24"/>
+          <w:szCs w:val="24"/>
+        </w:rPr>
+        <w:t xml:space="preserve"> a makefile check will be carried out in the core functions so as to update the build with the new parameters.</w:t>
+      </w:r>
+    </w:p>
+    <w:p>
+      <w:pPr>
         <w:rPr>
           <w:sz w:val="24"/>
           <w:szCs w:val="24"/>
@@ -716,15 +1116,7 @@
           <w:sz w:val="24"/>
           <w:szCs w:val="24"/>
         </w:rPr>
-        <w:t xml:space="preserve">a prompt </w:t>
-      </w:r>
-      <w:r>
-        <w:rPr>
-          <w:sz w:val="24"/>
-          <w:szCs w:val="24"/>
-        </w:rPr>
-        <w:lastRenderedPageBreak/>
-        <w:t>will indicate which it is and the proper installation procedure can be found below for the needed file.</w:t>
+        <w:t>a prompt will indicate which it is and the proper installation procedure can be found below for the needed file.</w:t>
       </w:r>
       <w:r>
         <w:rPr>
@@ -918,6 +1310,13 @@
         </w:rPr>
         <w:t>This can be installed on Linux by running the command “sudo apt-get install libboost-all-dev”</w:t>
       </w:r>
+      <w:r>
+        <w:rPr>
+          <w:sz w:val="24"/>
+          <w:szCs w:val="24"/>
+        </w:rPr>
+        <w:t>. Version 1.67 is required.</w:t>
+      </w:r>
     </w:p>
     <w:p>
       <w:pPr>
@@ -976,6 +1375,7 @@
           <w:sz w:val="24"/>
           <w:szCs w:val="24"/>
         </w:rPr>
+        <w:lastRenderedPageBreak/>
         <w:t>GNU Make</w:t>
       </w:r>
     </w:p>
@@ -1127,7 +1527,7 @@
   <w:abstractNum w:abstractNumId="1" w15:restartNumberingAfterBreak="0">
     <w:nsid w:val="4F652462"/>
     <w:multiLevelType w:val="hybridMultilevel"/>
-    <w:tmpl w:val="FB244224"/>
+    <w:tmpl w:val="DAB619AC"/>
     <w:lvl w:ilvl="0" w:tplc="04090001">
       <w:start w:val="1"/>
       <w:numFmt w:val="bullet"/>

</xml_diff>